<commit_message>
Finalizado a descrição do fluxo principal do CSU010-Receber Pagamento.docx
close #92
</commit_message>
<xml_diff>
--- a/Requisitos/CSU010-Receber Pagamento.docx
+++ b/Requisitos/CSU010-Receber Pagamento.docx
@@ -432,28 +432,7 @@
               <w:jc w:val="left"/>
             </w:pPr>
             <w:r>
-              <w:t xml:space="preserve">Proprietário pressiona botão </w:t>
-            </w:r>
-            <w:r>
-              <w:t xml:space="preserve">de perfil e em seguida em </w:t>
-            </w:r>
-            <w:r>
-              <w:t>“</w:t>
-            </w:r>
-            <w:r>
-              <w:t>Meus imóveis</w:t>
-            </w:r>
-            <w:r>
-              <w:t>”</w:t>
-            </w:r>
-            <w:r>
-              <w:t xml:space="preserve">, </w:t>
-            </w:r>
-            <w:r>
-              <w:t xml:space="preserve">situado no cabeçalho da </w:t>
-            </w:r>
-            <w:r>
-              <w:t>tela (</w:t>
+              <w:t>Proprietário pressiona botão de perfil e em seguida em “Meus imóveis”, situado no cabeçalho da tela (</w:t>
             </w:r>
             <w:r>
               <w:rPr>
@@ -488,17 +467,117 @@
                 <w:sz w:val="28"/>
                 <w:szCs w:val="28"/>
               </w:rPr>
-              <w:t>Proprietário Seleciona o imóvel que deseja confirmar o recebimento do aluguel.</w:t>
+              <w:t xml:space="preserve">Proprietário </w:t>
+            </w:r>
+            <w:r>
+              <w:rPr>
+                <w:sz w:val="28"/>
+                <w:szCs w:val="28"/>
+              </w:rPr>
+              <w:t>s</w:t>
+            </w:r>
+            <w:r>
+              <w:rPr>
+                <w:sz w:val="28"/>
+                <w:szCs w:val="28"/>
+              </w:rPr>
+              <w:t>eleciona o imóvel que deseja confirmar o recebimento do aluguel</w:t>
+            </w:r>
+            <w:r>
+              <w:rPr>
+                <w:sz w:val="28"/>
+                <w:szCs w:val="28"/>
+              </w:rPr>
+              <w:t>.</w:t>
             </w:r>
           </w:p>
           <w:p>
             <w:pPr>
               <w:pStyle w:val="PargrafodaLista"/>
+              <w:numPr>
+                <w:ilvl w:val="0"/>
+                <w:numId w:val="2"/>
+              </w:numPr>
               <w:rPr>
                 <w:sz w:val="28"/>
                 <w:szCs w:val="28"/>
               </w:rPr>
             </w:pPr>
+            <w:r>
+              <w:rPr>
+                <w:sz w:val="28"/>
+                <w:szCs w:val="28"/>
+              </w:rPr>
+              <w:t xml:space="preserve">Proprietário clica no botão “Marcar como pago” </w:t>
+            </w:r>
+            <w:r>
+              <w:rPr>
+                <w:sz w:val="28"/>
+                <w:szCs w:val="28"/>
+              </w:rPr>
+              <w:t xml:space="preserve">situado no meio da tela </w:t>
+            </w:r>
+            <w:r>
+              <w:rPr>
+                <w:sz w:val="28"/>
+                <w:szCs w:val="28"/>
+              </w:rPr>
+              <w:t>(</w:t>
+            </w:r>
+            <w:r>
+              <w:rPr>
+                <w:color w:val="FF0000"/>
+                <w:sz w:val="28"/>
+                <w:szCs w:val="28"/>
+              </w:rPr>
+              <w:t>Tela_0</w:t>
+            </w:r>
+            <w:r>
+              <w:rPr>
+                <w:color w:val="FF0000"/>
+                <w:sz w:val="28"/>
+                <w:szCs w:val="28"/>
+              </w:rPr>
+              <w:t>14</w:t>
+            </w:r>
+            <w:r>
+              <w:rPr>
+                <w:sz w:val="28"/>
+                <w:szCs w:val="28"/>
+              </w:rPr>
+              <w:t>).</w:t>
+            </w:r>
+          </w:p>
+          <w:p>
+            <w:pPr>
+              <w:pStyle w:val="PargrafodaLista"/>
+              <w:numPr>
+                <w:ilvl w:val="0"/>
+                <w:numId w:val="2"/>
+              </w:numPr>
+              <w:rPr>
+                <w:sz w:val="28"/>
+                <w:szCs w:val="28"/>
+              </w:rPr>
+            </w:pPr>
+            <w:r>
+              <w:rPr>
+                <w:sz w:val="28"/>
+              </w:rPr>
+              <w:t xml:space="preserve">Sistema salva </w:t>
+            </w:r>
+            <w:r>
+              <w:rPr>
+                <w:sz w:val="28"/>
+              </w:rPr>
+              <w:t xml:space="preserve">a confirmação de pagamento </w:t>
+            </w:r>
+            <w:r>
+              <w:rPr>
+                <w:sz w:val="28"/>
+              </w:rPr>
+              <w:t>em meio persistente.</w:t>
+            </w:r>
           </w:p>
         </w:tc>
       </w:tr>

</xml_diff>